<commit_message>
Brough H&E staining protocol up-to-date
</commit_message>
<xml_diff>
--- a/Histology/Staining/Hematoxylin & Eosin Staining/Hematoxylin_and_Eosin_v04.docx
+++ b/Histology/Staining/Hematoxylin & Eosin Staining/Hematoxylin_and_Eosin_v04.docx
@@ -121,7 +121,19 @@
           <w:szCs w:val="22"/>
           <w:shd w:val="clear" w:color="auto" w:fill="FFFFFF"/>
         </w:rPr>
-        <w:t> blue, and </w:t>
+        <w:t> blue</w:t>
+      </w:r>
+      <w:bookmarkStart w:id="0" w:name="_GoBack"/>
+      <w:bookmarkEnd w:id="0"/>
+      <w:r>
+        <w:rPr>
+          <w:rFonts w:ascii="Arial" w:hAnsi="Arial" w:cs="Arial"/>
+          <w:color w:val="222222"/>
+          <w:sz w:val="22"/>
+          <w:szCs w:val="22"/>
+          <w:shd w:val="clear" w:color="auto" w:fill="FFFFFF"/>
+        </w:rPr>
+        <w:t>, and </w:t>
       </w:r>
       <w:hyperlink r:id="rId14" w:tooltip="Extracellular matrix" w:history="1">
         <w:r>
@@ -1685,12 +1697,9 @@
           <w:u w:val="single"/>
         </w:rPr>
         <w:sectPr>
-          <w:headerReference w:type="even" r:id="rId25"/>
-          <w:headerReference w:type="default" r:id="rId26"/>
-          <w:footerReference w:type="even" r:id="rId27"/>
-          <w:footerReference w:type="default" r:id="rId28"/>
-          <w:headerReference w:type="first" r:id="rId29"/>
-          <w:footerReference w:type="first" r:id="rId30"/>
+          <w:footerReference w:type="default" r:id="rId25"/>
+          <w:headerReference w:type="first" r:id="rId26"/>
+          <w:footerReference w:type="first" r:id="rId27"/>
           <w:pgSz w:w="12240" w:h="15840"/>
           <w:pgMar w:top="1440" w:right="1080" w:bottom="1440" w:left="1080" w:header="720" w:footer="720" w:gutter="0"/>
           <w:cols w:space="720"/>
@@ -1902,6 +1911,15 @@
         </w:rPr>
         <w:t xml:space="preserve"> for 1 minute</w:t>
       </w:r>
+      <w:r>
+        <w:rPr>
+          <w:rFonts w:ascii="Arial" w:hAnsi="Arial" w:cs="Arial"/>
+          <w:color w:val="000000"/>
+          <w:sz w:val="22"/>
+          <w:szCs w:val="22"/>
+        </w:rPr>
+        <w:t>.</w:t>
+      </w:r>
     </w:p>
     <w:p>
       <w:pPr>
@@ -2176,6 +2194,15 @@
         </w:rPr>
         <w:t>Rinse in tap water</w:t>
       </w:r>
+      <w:r>
+        <w:rPr>
+          <w:rFonts w:ascii="Arial" w:hAnsi="Arial" w:cs="Arial"/>
+          <w:color w:val="000000"/>
+          <w:sz w:val="22"/>
+          <w:szCs w:val="22"/>
+        </w:rPr>
+        <w:t xml:space="preserve"> for 1 minute.</w:t>
+      </w:r>
     </w:p>
     <w:p>
       <w:pPr>
@@ -2220,6 +2247,15 @@
         </w:rPr>
         <w:t>for 30 seconds</w:t>
       </w:r>
+      <w:r>
+        <w:rPr>
+          <w:rFonts w:ascii="Arial" w:hAnsi="Arial" w:cs="Arial"/>
+          <w:color w:val="000000"/>
+          <w:sz w:val="22"/>
+          <w:szCs w:val="22"/>
+        </w:rPr>
+        <w:t>.</w:t>
+      </w:r>
     </w:p>
     <w:p>
       <w:pPr>
@@ -2307,8 +2343,6 @@
         </w:rPr>
         <w:t>30 seconds</w:t>
       </w:r>
-      <w:bookmarkStart w:id="0" w:name="_GoBack"/>
-      <w:bookmarkEnd w:id="0"/>
       <w:r>
         <w:rPr>
           <w:rFonts w:ascii="Arial" w:hAnsi="Arial" w:cs="Arial"/>
@@ -2380,6 +2414,15 @@
         </w:rPr>
         <w:t>f Eosin</w:t>
       </w:r>
+      <w:r>
+        <w:rPr>
+          <w:rFonts w:ascii="Arial" w:hAnsi="Arial" w:cs="Arial"/>
+          <w:color w:val="000000"/>
+          <w:sz w:val="22"/>
+          <w:szCs w:val="22"/>
+        </w:rPr>
+        <w:t>.</w:t>
+      </w:r>
     </w:p>
     <w:p>
       <w:pPr>
@@ -2406,6 +2449,15 @@
         </w:rPr>
         <w:t>Dip in fresh 70% Ethanol for 1 minute to differentiate Eosin</w:t>
       </w:r>
+      <w:r>
+        <w:rPr>
+          <w:rFonts w:ascii="Arial" w:hAnsi="Arial" w:cs="Arial"/>
+          <w:color w:val="000000"/>
+          <w:sz w:val="22"/>
+          <w:szCs w:val="22"/>
+        </w:rPr>
+        <w:t>.</w:t>
+      </w:r>
     </w:p>
     <w:p>
       <w:pPr>
@@ -2468,6 +2520,15 @@
         </w:rPr>
         <w:t>thanol</w:t>
       </w:r>
+      <w:r>
+        <w:rPr>
+          <w:rFonts w:ascii="Arial" w:hAnsi="Arial" w:cs="Arial"/>
+          <w:color w:val="000000"/>
+          <w:sz w:val="22"/>
+          <w:szCs w:val="22"/>
+        </w:rPr>
+        <w:t>.</w:t>
+      </w:r>
     </w:p>
     <w:p>
       <w:pPr>
@@ -2521,6 +2582,15 @@
         </w:rPr>
         <w:t>thanol</w:t>
       </w:r>
+      <w:r>
+        <w:rPr>
+          <w:rFonts w:ascii="Arial" w:hAnsi="Arial" w:cs="Arial"/>
+          <w:color w:val="000000"/>
+          <w:sz w:val="22"/>
+          <w:szCs w:val="22"/>
+        </w:rPr>
+        <w:t>.</w:t>
+      </w:r>
     </w:p>
     <w:p>
       <w:pPr>
@@ -2547,6 +2617,15 @@
         </w:rPr>
         <w:t>Air dry slides before clearing in Xylene</w:t>
       </w:r>
+      <w:r>
+        <w:rPr>
+          <w:rFonts w:ascii="Arial" w:hAnsi="Arial" w:cs="Arial"/>
+          <w:color w:val="000000"/>
+          <w:sz w:val="22"/>
+          <w:szCs w:val="22"/>
+        </w:rPr>
+        <w:t>.</w:t>
+      </w:r>
     </w:p>
     <w:p>
       <w:pPr>
@@ -2647,6 +2726,15 @@
         </w:rPr>
         <w:t>off the slide</w:t>
       </w:r>
+      <w:r>
+        <w:rPr>
+          <w:rFonts w:ascii="Arial" w:hAnsi="Arial" w:cs="Arial"/>
+          <w:color w:val="000000"/>
+          <w:sz w:val="22"/>
+          <w:szCs w:val="22"/>
+        </w:rPr>
+        <w:t>.</w:t>
+      </w:r>
     </w:p>
     <w:p>
       <w:pPr>
@@ -2691,6 +2779,15 @@
         </w:rPr>
         <w:t xml:space="preserve"> again</w:t>
       </w:r>
+      <w:r>
+        <w:rPr>
+          <w:rFonts w:ascii="Arial" w:hAnsi="Arial" w:cs="Arial"/>
+          <w:color w:val="000000"/>
+          <w:sz w:val="22"/>
+          <w:szCs w:val="22"/>
+        </w:rPr>
+        <w:t>.</w:t>
+      </w:r>
     </w:p>
     <w:p>
       <w:pPr>
@@ -2755,6 +2852,15 @@
         </w:rPr>
         <w:t xml:space="preserve"> again to wet slides before applying cover slip</w:t>
       </w:r>
+      <w:r>
+        <w:rPr>
+          <w:rFonts w:ascii="Arial" w:hAnsi="Arial" w:cs="Arial"/>
+          <w:color w:val="000000"/>
+          <w:sz w:val="22"/>
+          <w:szCs w:val="22"/>
+        </w:rPr>
+        <w:t>.</w:t>
+      </w:r>
     </w:p>
     <w:p>
       <w:pPr>
@@ -2796,6 +2902,15 @@
           <w:szCs w:val="22"/>
         </w:rPr>
         <w:t>, then place cover slip</w:t>
+      </w:r>
+      <w:r>
+        <w:rPr>
+          <w:rFonts w:ascii="Arial" w:hAnsi="Arial" w:cs="Arial"/>
+          <w:color w:val="000000"/>
+          <w:sz w:val="22"/>
+          <w:szCs w:val="22"/>
+        </w:rPr>
+        <w:t>.</w:t>
       </w:r>
     </w:p>
     <w:tbl>
@@ -3136,6 +3251,12 @@
               <w:rPr>
                 <w:rFonts w:ascii="Arial" w:hAnsi="Arial" w:cs="Arial"/>
               </w:rPr>
+              <w:t>~</w:t>
+            </w:r>
+            <w:r>
+              <w:rPr>
+                <w:rFonts w:ascii="Arial" w:hAnsi="Arial" w:cs="Arial"/>
+              </w:rPr>
               <w:t>2</w:t>
             </w:r>
             <w:r>
@@ -3994,16 +4115,6 @@
 </file>
 
 <file path=word/footer1.xml><?xml version="1.0" encoding="utf-8"?>
-<w:ftr xmlns:wpc="http://schemas.microsoft.com/office/word/2010/wordprocessingCanvas" xmlns:cx="http://schemas.microsoft.com/office/drawing/2014/chartex" xmlns:cx1="http://schemas.microsoft.com/office/drawing/2015/9/8/chartex" xmlns:cx2="http://schemas.microsoft.com/office/drawing/2015/10/21/chartex" xmlns:cx3="http://schemas.microsoft.com/office/drawing/2016/5/9/chartex" xmlns:cx4="http://schemas.microsoft.com/office/drawing/2016/5/10/chartex" xmlns:cx5="http://schemas.microsoft.com/office/drawing/2016/5/11/chartex" xmlns:cx6="http://schemas.microsoft.com/office/drawing/2016/5/12/chartex" xmlns:cx7="http://schemas.microsoft.com/office/drawing/2016/5/13/chartex" xmlns:cx8="http://schemas.microsoft.com/office/drawing/2016/5/14/chartex" xmlns:mc="http://schemas.openxmlformats.org/markup-compatibility/2006" xmlns:aink="http://schemas.microsoft.com/office/drawing/2016/ink" xmlns:am3d="http://schemas.microsoft.com/office/drawing/2017/model3d" xmlns:o="urn:schemas-microsoft-com:office:office" xmlns:r="http://schemas.openxmlformats.org/officeDocument/2006/relationships" xmlns:m="http://schemas.openxmlformats.org/officeDocument/2006/math" xmlns:v="urn:schemas-microsoft-com:vml" xmlns:wp14="http://schemas.microsoft.com/office/word/2010/wordprocessingDrawing" xmlns:wp="http://schemas.openxmlformats.org/drawingml/2006/wordprocessingDrawing" xmlns:w10="urn:schemas-microsoft-com:office:word" xmlns:w="http://schemas.openxmlformats.org/wordprocessingml/2006/main" xmlns:w14="http://schemas.microsoft.com/office/word/2010/wordml" xmlns:w15="http://schemas.microsoft.com/office/word/2012/wordml" xmlns:w16cid="http://schemas.microsoft.com/office/word/2016/wordml/cid" xmlns:w16se="http://schemas.microsoft.com/office/word/2015/wordml/symex" xmlns:wpg="http://schemas.microsoft.com/office/word/2010/wordprocessingGroup" xmlns:wpi="http://schemas.microsoft.com/office/word/2010/wordprocessingInk" xmlns:wne="http://schemas.microsoft.com/office/word/2006/wordml" xmlns:wps="http://schemas.microsoft.com/office/word/2010/wordprocessingShape" mc:Ignorable="w14 w15 w16se w16cid wp14">
-  <w:p>
-    <w:pPr>
-      <w:pStyle w:val="Footer"/>
-    </w:pPr>
-  </w:p>
-</w:ftr>
-</file>
-
-<file path=word/footer2.xml><?xml version="1.0" encoding="utf-8"?>
 <w:ftr xmlns:wpc="http://schemas.microsoft.com/office/word/2010/wordprocessingCanvas" xmlns:cx="http://schemas.microsoft.com/office/drawing/2014/chartex" xmlns:cx1="http://schemas.microsoft.com/office/drawing/2015/9/8/chartex" xmlns:cx2="http://schemas.microsoft.com/office/drawing/2015/10/21/chartex" xmlns:cx3="http://schemas.microsoft.com/office/drawing/2016/5/9/chartex" xmlns:cx4="http://schemas.microsoft.com/office/drawing/2016/5/10/chartex" xmlns:cx5="http://schemas.microsoft.com/office/drawing/2016/5/11/chartex" xmlns:cx6="http://schemas.microsoft.com/office/drawing/2016/5/12/chartex" xmlns:cx7="http://schemas.microsoft.com/office/drawing/2016/5/13/chartex" xmlns:cx8="http://schemas.microsoft.com/office/drawing/2016/5/14/chartex" xmlns:mc="http://schemas.openxmlformats.org/markup-compatibility/2006" xmlns:aink="http://schemas.microsoft.com/office/drawing/2016/ink" xmlns:am3d="http://schemas.microsoft.com/office/drawing/2017/model3d" xmlns:o="urn:schemas-microsoft-com:office:office" xmlns:r="http://schemas.openxmlformats.org/officeDocument/2006/relationships" xmlns:m="http://schemas.openxmlformats.org/officeDocument/2006/math" xmlns:v="urn:schemas-microsoft-com:vml" xmlns:wp14="http://schemas.microsoft.com/office/word/2010/wordprocessingDrawing" xmlns:wp="http://schemas.openxmlformats.org/drawingml/2006/wordprocessingDrawing" xmlns:w10="urn:schemas-microsoft-com:office:word" xmlns:w="http://schemas.openxmlformats.org/wordprocessingml/2006/main" xmlns:w14="http://schemas.microsoft.com/office/word/2010/wordml" xmlns:w15="http://schemas.microsoft.com/office/word/2012/wordml" xmlns:w16cid="http://schemas.microsoft.com/office/word/2016/wordml/cid" xmlns:w16se="http://schemas.microsoft.com/office/word/2015/wordml/symex" xmlns:wpg="http://schemas.microsoft.com/office/word/2010/wordprocessingGroup" xmlns:wpi="http://schemas.microsoft.com/office/word/2010/wordprocessingInk" xmlns:wne="http://schemas.microsoft.com/office/word/2006/wordml" xmlns:wps="http://schemas.microsoft.com/office/word/2010/wordprocessingShape" mc:Ignorable="w14 w15 w16se w16cid wp14">
   <w:sdt>
     <w:sdtPr>
@@ -4133,7 +4244,7 @@
 </w:ftr>
 </file>
 
-<file path=word/footer3.xml><?xml version="1.0" encoding="utf-8"?>
+<file path=word/footer2.xml><?xml version="1.0" encoding="utf-8"?>
 <w:ftr xmlns:wpc="http://schemas.microsoft.com/office/word/2010/wordprocessingCanvas" xmlns:cx="http://schemas.microsoft.com/office/drawing/2014/chartex" xmlns:cx1="http://schemas.microsoft.com/office/drawing/2015/9/8/chartex" xmlns:cx2="http://schemas.microsoft.com/office/drawing/2015/10/21/chartex" xmlns:cx3="http://schemas.microsoft.com/office/drawing/2016/5/9/chartex" xmlns:cx4="http://schemas.microsoft.com/office/drawing/2016/5/10/chartex" xmlns:cx5="http://schemas.microsoft.com/office/drawing/2016/5/11/chartex" xmlns:cx6="http://schemas.microsoft.com/office/drawing/2016/5/12/chartex" xmlns:cx7="http://schemas.microsoft.com/office/drawing/2016/5/13/chartex" xmlns:cx8="http://schemas.microsoft.com/office/drawing/2016/5/14/chartex" xmlns:mc="http://schemas.openxmlformats.org/markup-compatibility/2006" xmlns:aink="http://schemas.microsoft.com/office/drawing/2016/ink" xmlns:am3d="http://schemas.microsoft.com/office/drawing/2017/model3d" xmlns:o="urn:schemas-microsoft-com:office:office" xmlns:r="http://schemas.openxmlformats.org/officeDocument/2006/relationships" xmlns:m="http://schemas.openxmlformats.org/officeDocument/2006/math" xmlns:v="urn:schemas-microsoft-com:vml" xmlns:wp14="http://schemas.microsoft.com/office/word/2010/wordprocessingDrawing" xmlns:wp="http://schemas.openxmlformats.org/drawingml/2006/wordprocessingDrawing" xmlns:w10="urn:schemas-microsoft-com:office:word" xmlns:w="http://schemas.openxmlformats.org/wordprocessingml/2006/main" xmlns:w14="http://schemas.microsoft.com/office/word/2010/wordml" xmlns:w15="http://schemas.microsoft.com/office/word/2012/wordml" xmlns:w16cid="http://schemas.microsoft.com/office/word/2016/wordml/cid" xmlns:w16se="http://schemas.microsoft.com/office/word/2015/wordml/symex" xmlns:wpg="http://schemas.microsoft.com/office/word/2010/wordprocessingGroup" xmlns:wpi="http://schemas.microsoft.com/office/word/2010/wordprocessingInk" xmlns:wne="http://schemas.microsoft.com/office/word/2006/wordml" xmlns:wps="http://schemas.microsoft.com/office/word/2010/wordprocessingShape" mc:Ignorable="w14 w15 w16se w16cid wp14">
   <w:sdt>
     <w:sdtPr>
@@ -4289,26 +4400,6 @@
 </file>
 
 <file path=word/header1.xml><?xml version="1.0" encoding="utf-8"?>
-<w:hdr xmlns:wpc="http://schemas.microsoft.com/office/word/2010/wordprocessingCanvas" xmlns:cx="http://schemas.microsoft.com/office/drawing/2014/chartex" xmlns:cx1="http://schemas.microsoft.com/office/drawing/2015/9/8/chartex" xmlns:cx2="http://schemas.microsoft.com/office/drawing/2015/10/21/chartex" xmlns:cx3="http://schemas.microsoft.com/office/drawing/2016/5/9/chartex" xmlns:cx4="http://schemas.microsoft.com/office/drawing/2016/5/10/chartex" xmlns:cx5="http://schemas.microsoft.com/office/drawing/2016/5/11/chartex" xmlns:cx6="http://schemas.microsoft.com/office/drawing/2016/5/12/chartex" xmlns:cx7="http://schemas.microsoft.com/office/drawing/2016/5/13/chartex" xmlns:cx8="http://schemas.microsoft.com/office/drawing/2016/5/14/chartex" xmlns:mc="http://schemas.openxmlformats.org/markup-compatibility/2006" xmlns:aink="http://schemas.microsoft.com/office/drawing/2016/ink" xmlns:am3d="http://schemas.microsoft.com/office/drawing/2017/model3d" xmlns:o="urn:schemas-microsoft-com:office:office" xmlns:r="http://schemas.openxmlformats.org/officeDocument/2006/relationships" xmlns:m="http://schemas.openxmlformats.org/officeDocument/2006/math" xmlns:v="urn:schemas-microsoft-com:vml" xmlns:wp14="http://schemas.microsoft.com/office/word/2010/wordprocessingDrawing" xmlns:wp="http://schemas.openxmlformats.org/drawingml/2006/wordprocessingDrawing" xmlns:w10="urn:schemas-microsoft-com:office:word" xmlns:w="http://schemas.openxmlformats.org/wordprocessingml/2006/main" xmlns:w14="http://schemas.microsoft.com/office/word/2010/wordml" xmlns:w15="http://schemas.microsoft.com/office/word/2012/wordml" xmlns:w16cid="http://schemas.microsoft.com/office/word/2016/wordml/cid" xmlns:w16se="http://schemas.microsoft.com/office/word/2015/wordml/symex" xmlns:wpg="http://schemas.microsoft.com/office/word/2010/wordprocessingGroup" xmlns:wpi="http://schemas.microsoft.com/office/word/2010/wordprocessingInk" xmlns:wne="http://schemas.microsoft.com/office/word/2006/wordml" xmlns:wps="http://schemas.microsoft.com/office/word/2010/wordprocessingShape" mc:Ignorable="w14 w15 w16se w16cid wp14">
-  <w:p>
-    <w:pPr>
-      <w:pStyle w:val="Header"/>
-    </w:pPr>
-  </w:p>
-</w:hdr>
-</file>
-
-<file path=word/header2.xml><?xml version="1.0" encoding="utf-8"?>
-<w:hdr xmlns:wpc="http://schemas.microsoft.com/office/word/2010/wordprocessingCanvas" xmlns:cx="http://schemas.microsoft.com/office/drawing/2014/chartex" xmlns:cx1="http://schemas.microsoft.com/office/drawing/2015/9/8/chartex" xmlns:cx2="http://schemas.microsoft.com/office/drawing/2015/10/21/chartex" xmlns:cx3="http://schemas.microsoft.com/office/drawing/2016/5/9/chartex" xmlns:cx4="http://schemas.microsoft.com/office/drawing/2016/5/10/chartex" xmlns:cx5="http://schemas.microsoft.com/office/drawing/2016/5/11/chartex" xmlns:cx6="http://schemas.microsoft.com/office/drawing/2016/5/12/chartex" xmlns:cx7="http://schemas.microsoft.com/office/drawing/2016/5/13/chartex" xmlns:cx8="http://schemas.microsoft.com/office/drawing/2016/5/14/chartex" xmlns:mc="http://schemas.openxmlformats.org/markup-compatibility/2006" xmlns:aink="http://schemas.microsoft.com/office/drawing/2016/ink" xmlns:am3d="http://schemas.microsoft.com/office/drawing/2017/model3d" xmlns:o="urn:schemas-microsoft-com:office:office" xmlns:r="http://schemas.openxmlformats.org/officeDocument/2006/relationships" xmlns:m="http://schemas.openxmlformats.org/officeDocument/2006/math" xmlns:v="urn:schemas-microsoft-com:vml" xmlns:wp14="http://schemas.microsoft.com/office/word/2010/wordprocessingDrawing" xmlns:wp="http://schemas.openxmlformats.org/drawingml/2006/wordprocessingDrawing" xmlns:w10="urn:schemas-microsoft-com:office:word" xmlns:w="http://schemas.openxmlformats.org/wordprocessingml/2006/main" xmlns:w14="http://schemas.microsoft.com/office/word/2010/wordml" xmlns:w15="http://schemas.microsoft.com/office/word/2012/wordml" xmlns:w16cid="http://schemas.microsoft.com/office/word/2016/wordml/cid" xmlns:w16se="http://schemas.microsoft.com/office/word/2015/wordml/symex" xmlns:wpg="http://schemas.microsoft.com/office/word/2010/wordprocessingGroup" xmlns:wpi="http://schemas.microsoft.com/office/word/2010/wordprocessingInk" xmlns:wne="http://schemas.microsoft.com/office/word/2006/wordml" xmlns:wps="http://schemas.microsoft.com/office/word/2010/wordprocessingShape" mc:Ignorable="w14 w15 w16se w16cid wp14">
-  <w:p>
-    <w:pPr>
-      <w:pStyle w:val="Header"/>
-    </w:pPr>
-  </w:p>
-</w:hdr>
-</file>
-
-<file path=word/header3.xml><?xml version="1.0" encoding="utf-8"?>
 <w:hdr xmlns:wpc="http://schemas.microsoft.com/office/word/2010/wordprocessingCanvas" xmlns:cx="http://schemas.microsoft.com/office/drawing/2014/chartex" xmlns:cx1="http://schemas.microsoft.com/office/drawing/2015/9/8/chartex" xmlns:cx2="http://schemas.microsoft.com/office/drawing/2015/10/21/chartex" xmlns:cx3="http://schemas.microsoft.com/office/drawing/2016/5/9/chartex" xmlns:cx4="http://schemas.microsoft.com/office/drawing/2016/5/10/chartex" xmlns:cx5="http://schemas.microsoft.com/office/drawing/2016/5/11/chartex" xmlns:cx6="http://schemas.microsoft.com/office/drawing/2016/5/12/chartex" xmlns:cx7="http://schemas.microsoft.com/office/drawing/2016/5/13/chartex" xmlns:cx8="http://schemas.microsoft.com/office/drawing/2016/5/14/chartex" xmlns:mc="http://schemas.openxmlformats.org/markup-compatibility/2006" xmlns:aink="http://schemas.microsoft.com/office/drawing/2016/ink" xmlns:am3d="http://schemas.microsoft.com/office/drawing/2017/model3d" xmlns:o="urn:schemas-microsoft-com:office:office" xmlns:r="http://schemas.openxmlformats.org/officeDocument/2006/relationships" xmlns:m="http://schemas.openxmlformats.org/officeDocument/2006/math" xmlns:v="urn:schemas-microsoft-com:vml" xmlns:wp14="http://schemas.microsoft.com/office/word/2010/wordprocessingDrawing" xmlns:wp="http://schemas.openxmlformats.org/drawingml/2006/wordprocessingDrawing" xmlns:w10="urn:schemas-microsoft-com:office:word" xmlns:w="http://schemas.openxmlformats.org/wordprocessingml/2006/main" xmlns:w14="http://schemas.microsoft.com/office/word/2010/wordml" xmlns:w15="http://schemas.microsoft.com/office/word/2012/wordml" xmlns:w16cid="http://schemas.microsoft.com/office/word/2016/wordml/cid" xmlns:w16se="http://schemas.microsoft.com/office/word/2015/wordml/symex" xmlns:wpg="http://schemas.microsoft.com/office/word/2010/wordprocessingGroup" xmlns:wpi="http://schemas.microsoft.com/office/word/2010/wordprocessingInk" xmlns:wne="http://schemas.microsoft.com/office/word/2006/wordml" xmlns:wps="http://schemas.microsoft.com/office/word/2010/wordprocessingShape" mc:Ignorable="w14 w15 w16se w16cid wp14">
   <w:p>
     <w:pPr>
@@ -4364,7 +4455,7 @@
         <w:sz w:val="22"/>
         <w:szCs w:val="22"/>
       </w:rPr>
-      <w:t>A Yackzan</w:t>
+      <w:t>A</w:t>
     </w:r>
     <w:r>
       <w:rPr>
@@ -4373,7 +4464,43 @@
         <w:sz w:val="22"/>
         <w:szCs w:val="22"/>
       </w:rPr>
-      <w:t xml:space="preserve"> on March </w:t>
+      <w:t>.</w:t>
+    </w:r>
+    <w:r>
+      <w:rPr>
+        <w:rStyle w:val="normaltextrun"/>
+        <w:rFonts w:ascii="Arial" w:hAnsi="Arial" w:cs="Arial"/>
+        <w:sz w:val="22"/>
+        <w:szCs w:val="22"/>
+      </w:rPr>
+      <w:t xml:space="preserve"> Yackzan</w:t>
+    </w:r>
+    <w:r>
+      <w:rPr>
+        <w:rStyle w:val="normaltextrun"/>
+        <w:rFonts w:ascii="Arial" w:hAnsi="Arial" w:cs="Arial"/>
+        <w:sz w:val="22"/>
+        <w:szCs w:val="22"/>
+      </w:rPr>
+      <w:t xml:space="preserve"> on </w:t>
+    </w:r>
+    <w:r>
+      <w:rPr>
+        <w:rStyle w:val="normaltextrun"/>
+        <w:rFonts w:ascii="Arial" w:hAnsi="Arial" w:cs="Arial"/>
+        <w:sz w:val="22"/>
+        <w:szCs w:val="22"/>
+      </w:rPr>
+      <w:t>June</w:t>
+    </w:r>
+    <w:r>
+      <w:rPr>
+        <w:rStyle w:val="normaltextrun"/>
+        <w:rFonts w:ascii="Arial" w:hAnsi="Arial" w:cs="Arial"/>
+        <w:sz w:val="22"/>
+        <w:szCs w:val="22"/>
+      </w:rPr>
+      <w:t xml:space="preserve"> </w:t>
     </w:r>
     <w:r>
       <w:rPr>
@@ -5613,21 +5740,6 @@
 </file>
 
 <file path=customXml/item2.xml><?xml version="1.0" encoding="utf-8"?>
-<p:properties xmlns:p="http://schemas.microsoft.com/office/2006/metadata/properties" xmlns:xsi="http://www.w3.org/2001/XMLSchema-instance" xmlns:pc="http://schemas.microsoft.com/office/infopath/2007/PartnerControls">
-  <documentManagement/>
-</p:properties>
-</file>
-
-<file path=customXml/item3.xml><?xml version="1.0" encoding="utf-8"?>
-<LabArchives xmlns:xsi="http://www.w3.org/2001/XMLSchema-instance" xmlns:xsd="http://www.w3.org/2001/XMLSchema">
-  <BaseUri>https://mynotebook.labarchives.com</BaseUri>
-  <eid>Mjk3Ljd8NjczMzIxLzIyOS9FbnRyeVBhcnQvMjI5MDg0ODcwNHw3NTUuNjk5OTk5OTk5OTk5OQ==</eid>
-  <version>1</version>
-  <updated-at>2022-02-14T14:46:56-05:00</updated-at>
-</LabArchives>
-</file>
-
-<file path=customXml/item4.xml><?xml version="1.0" encoding="utf-8"?>
 <ct:contentTypeSchema xmlns:ct="http://schemas.microsoft.com/office/2006/metadata/contentType" xmlns:ma="http://schemas.microsoft.com/office/2006/metadata/properties/metaAttributes" ct:_="" ma:_="" ma:contentTypeName="Document" ma:contentTypeID="0x010100965EA08FA511AE4C9FFF632E6536ED13" ma:contentTypeVersion="13" ma:contentTypeDescription="Create a new document." ma:contentTypeScope="" ma:versionID="abfa450e2c882fa05ec7f6a4b4016779">
   <xsd:schema xmlns:xsd="http://www.w3.org/2001/XMLSchema" xmlns:xs="http://www.w3.org/2001/XMLSchema" xmlns:p="http://schemas.microsoft.com/office/2006/metadata/properties" xmlns:ns2="5d5a2885-0f9b-4d04-9bc1-f867a2376b8a" xmlns:ns3="6cbc0c5a-d948-46e5-8624-1bad210f77c7" targetNamespace="http://schemas.microsoft.com/office/2006/metadata/properties" ma:root="true" ma:fieldsID="53678093842f3275b6926b32e7a9c141" ns2:_="" ns3:_="">
     <xsd:import namespace="5d5a2885-0f9b-4d04-9bc1-f867a2376b8a"/>
@@ -5850,6 +5962,21 @@
 </ct:contentTypeSchema>
 </file>
 
+<file path=customXml/item3.xml><?xml version="1.0" encoding="utf-8"?>
+<LabArchives xmlns:xsi="http://www.w3.org/2001/XMLSchema-instance" xmlns:xsd="http://www.w3.org/2001/XMLSchema">
+  <BaseUri>https://mynotebook.labarchives.com</BaseUri>
+  <eid>Mjk3Ljd8NjczMzIxLzIyOS9FbnRyeVBhcnQvMjI5MDg0ODcwNHw3NTUuNjk5OTk5OTk5OTk5OQ==</eid>
+  <version>1</version>
+  <updated-at>2022-02-14T14:46:56-05:00</updated-at>
+</LabArchives>
+</file>
+
+<file path=customXml/item4.xml><?xml version="1.0" encoding="utf-8"?>
+<p:properties xmlns:p="http://schemas.microsoft.com/office/2006/metadata/properties" xmlns:xsi="http://www.w3.org/2001/XMLSchema-instance" xmlns:pc="http://schemas.microsoft.com/office/infopath/2007/PartnerControls">
+  <documentManagement/>
+</p:properties>
+</file>
+
 <file path=customXml/itemProps1.xml><?xml version="1.0" encoding="utf-8"?>
 <ds:datastoreItem xmlns:ds="http://schemas.openxmlformats.org/officeDocument/2006/customXml" ds:itemID="{E3EBFBAF-1D6C-42C1-AE96-9EA6F58CA9AF}">
   <ds:schemaRefs>
@@ -5859,23 +5986,6 @@
 </file>
 
 <file path=customXml/itemProps2.xml><?xml version="1.0" encoding="utf-8"?>
-<ds:datastoreItem xmlns:ds="http://schemas.openxmlformats.org/officeDocument/2006/customXml" ds:itemID="{947001ED-FD85-46C5-9704-099D650DFDAE}">
-  <ds:schemaRefs>
-    <ds:schemaRef ds:uri="http://schemas.microsoft.com/office/2006/metadata/properties"/>
-    <ds:schemaRef ds:uri="http://schemas.microsoft.com/office/infopath/2007/PartnerControls"/>
-  </ds:schemaRefs>
-</ds:datastoreItem>
-</file>
-
-<file path=customXml/itemProps3.xml><?xml version="1.0" encoding="utf-8"?>
-<ds:datastoreItem xmlns:ds="http://schemas.openxmlformats.org/officeDocument/2006/customXml" ds:itemID="{BA98463D-176E-46CA-A55F-DED1FD36A1C6}">
-  <ds:schemaRefs>
-    <ds:schemaRef ds:uri="http://www.w3.org/2001/XMLSchema"/>
-  </ds:schemaRefs>
-</ds:datastoreItem>
-</file>
-
-<file path=customXml/itemProps4.xml><?xml version="1.0" encoding="utf-8"?>
 <ds:datastoreItem xmlns:ds="http://schemas.openxmlformats.org/officeDocument/2006/customXml" ds:itemID="{B25BD8C0-394A-4EF3-BE0C-B6B2AC74E791}">
   <ds:schemaRefs>
     <ds:schemaRef ds:uri="http://schemas.microsoft.com/office/2006/metadata/contentType"/>
@@ -5892,4 +6002,21 @@
     <ds:schemaRef ds:uri="http://schemas.microsoft.com/internal/obd"/>
   </ds:schemaRefs>
 </ds:datastoreItem>
+</file>
+
+<file path=customXml/itemProps3.xml><?xml version="1.0" encoding="utf-8"?>
+<ds:datastoreItem xmlns:ds="http://schemas.openxmlformats.org/officeDocument/2006/customXml" ds:itemID="{BA98463D-176E-46CA-A55F-DED1FD36A1C6}">
+  <ds:schemaRefs>
+    <ds:schemaRef ds:uri="http://www.w3.org/2001/XMLSchema"/>
+  </ds:schemaRefs>
+</ds:datastoreItem>
+</file>
+
+<file path=customXml/itemProps4.xml><?xml version="1.0" encoding="utf-8"?>
+<ds:datastoreItem xmlns:ds="http://schemas.openxmlformats.org/officeDocument/2006/customXml" ds:itemID="{947001ED-FD85-46C5-9704-099D650DFDAE}">
+  <ds:schemaRefs>
+    <ds:schemaRef ds:uri="http://schemas.microsoft.com/office/2006/metadata/properties"/>
+    <ds:schemaRef ds:uri="http://schemas.microsoft.com/office/infopath/2007/PartnerControls"/>
+  </ds:schemaRefs>
+</ds:datastoreItem>
 </file>
</xml_diff>